<commit_message>
changed naming of file titel UC1/2
</commit_message>
<xml_diff>
--- a/Documentatie/showcase uc1,2/Functioneel Ontwerp.docx
+++ b/Documentatie/showcase uc1,2/Functioneel Ontwerp.docx
@@ -6,49 +6,19 @@
       <w:pPr>
         <w:pStyle w:val="Titel"/>
       </w:pPr>
+      <w:r>
+        <w:t>Functioneel Ontwerp</w:t>
+      </w:r>
+      <w:r>
+        <w:t xml:space="preserve"> </w:t>
+      </w:r>
     </w:p>
     <w:p>
       <w:pPr>
         <w:pStyle w:val="Titel"/>
       </w:pPr>
-    </w:p>
-    <w:p>
-      <w:pPr>
-        <w:pStyle w:val="Titel"/>
-      </w:pPr>
-    </w:p>
-    <w:p>
-      <w:pPr>
-        <w:pStyle w:val="Titel"/>
-      </w:pPr>
-      <w:r>
-        <w:t>Functioneel Ontwerp</w:t>
-      </w:r>
-      <w:r>
-        <w:t xml:space="preserve"> </w:t>
-      </w:r>
-    </w:p>
-    <w:p>
-      <w:pPr>
-        <w:pStyle w:val="Titel"/>
-      </w:pPr>
-      <w:r>
-        <w:t>U</w:t>
-      </w:r>
-      <w:r>
-        <w:t>C</w:t>
-      </w:r>
-      <w:r>
-        <w:t>2</w:t>
-      </w:r>
-      <w:r>
-        <w:t xml:space="preserve"> </w:t>
-      </w:r>
-      <w:r>
-        <w:t>Contact</w:t>
-      </w:r>
-      <w:r>
-        <w:t>pagina</w:t>
+      <w:r>
+        <w:t>Student Portfolio</w:t>
       </w:r>
     </w:p>
     <w:p/>
@@ -103,7 +73,7 @@
         </w:numPr>
         <w:ind w:left="432" w:hanging="432"/>
       </w:pPr>
-      <w:bookmarkStart w:id="0" w:name="_Toc189823775"/>
+      <w:bookmarkStart w:id="0" w:name="_Toc190034395"/>
       <w:r>
         <w:lastRenderedPageBreak/>
         <w:t>Distributie</w:t>
@@ -579,7 +549,7 @@
           <w:r>
             <w:fldChar w:fldCharType="separate"/>
           </w:r>
-          <w:hyperlink w:anchor="_Toc189823775" w:history="1">
+          <w:hyperlink w:anchor="_Toc190034395" w:history="1">
             <w:r>
               <w:rPr>
                 <w:rStyle w:val="Hyperlink"/>
@@ -606,7 +576,7 @@
                 <w:noProof/>
                 <w:webHidden/>
               </w:rPr>
-              <w:instrText xml:space="preserve"> PAGEREF _Toc189823775 \h </w:instrText>
+              <w:instrText xml:space="preserve"> PAGEREF _Toc190034395 \h </w:instrText>
             </w:r>
             <w:r>
               <w:rPr>
@@ -651,7 +621,7 @@
               <w:lang w:eastAsia="nl-NL"/>
             </w:rPr>
           </w:pPr>
-          <w:hyperlink w:anchor="_Toc189823776" w:history="1">
+          <w:hyperlink w:anchor="_Toc190034396" w:history="1">
             <w:r>
               <w:rPr>
                 <w:rStyle w:val="Hyperlink"/>
@@ -678,7 +648,7 @@
                 <w:noProof/>
                 <w:webHidden/>
               </w:rPr>
-              <w:instrText xml:space="preserve"> PAGEREF _Toc189823776 \h </w:instrText>
+              <w:instrText xml:space="preserve"> PAGEREF _Toc190034396 \h </w:instrText>
             </w:r>
             <w:r>
               <w:rPr>
@@ -724,7 +694,7 @@
               <w:lang w:eastAsia="nl-NL"/>
             </w:rPr>
           </w:pPr>
-          <w:hyperlink w:anchor="_Toc189823777" w:history="1">
+          <w:hyperlink w:anchor="_Toc190034397" w:history="1">
             <w:r>
               <w:rPr>
                 <w:rStyle w:val="Hyperlink"/>
@@ -768,7 +738,7 @@
                 <w:noProof/>
                 <w:webHidden/>
               </w:rPr>
-              <w:instrText xml:space="preserve"> PAGEREF _Toc189823777 \h </w:instrText>
+              <w:instrText xml:space="preserve"> PAGEREF _Toc190034397 \h </w:instrText>
             </w:r>
             <w:r>
               <w:rPr>
@@ -814,7 +784,7 @@
               <w:lang w:eastAsia="nl-NL"/>
             </w:rPr>
           </w:pPr>
-          <w:hyperlink w:anchor="_Toc189823778" w:history="1">
+          <w:hyperlink w:anchor="_Toc190034398" w:history="1">
             <w:r>
               <w:rPr>
                 <w:rStyle w:val="Hyperlink"/>
@@ -858,7 +828,7 @@
                 <w:noProof/>
                 <w:webHidden/>
               </w:rPr>
-              <w:instrText xml:space="preserve"> PAGEREF _Toc189823778 \h </w:instrText>
+              <w:instrText xml:space="preserve"> PAGEREF _Toc190034398 \h </w:instrText>
             </w:r>
             <w:r>
               <w:rPr>
@@ -904,7 +874,7 @@
               <w:lang w:eastAsia="nl-NL"/>
             </w:rPr>
           </w:pPr>
-          <w:hyperlink w:anchor="_Toc189823779" w:history="1">
+          <w:hyperlink w:anchor="_Toc190034399" w:history="1">
             <w:r>
               <w:rPr>
                 <w:rStyle w:val="Hyperlink"/>
@@ -948,7 +918,7 @@
                 <w:noProof/>
                 <w:webHidden/>
               </w:rPr>
-              <w:instrText xml:space="preserve"> PAGEREF _Toc189823779 \h </w:instrText>
+              <w:instrText xml:space="preserve"> PAGEREF _Toc190034399 \h </w:instrText>
             </w:r>
             <w:r>
               <w:rPr>
@@ -994,7 +964,7 @@
               <w:lang w:eastAsia="nl-NL"/>
             </w:rPr>
           </w:pPr>
-          <w:hyperlink w:anchor="_Toc189823780" w:history="1">
+          <w:hyperlink w:anchor="_Toc190034400" w:history="1">
             <w:r>
               <w:rPr>
                 <w:rStyle w:val="Hyperlink"/>
@@ -1038,7 +1008,7 @@
                 <w:noProof/>
                 <w:webHidden/>
               </w:rPr>
-              <w:instrText xml:space="preserve"> PAGEREF _Toc189823780 \h </w:instrText>
+              <w:instrText xml:space="preserve"> PAGEREF _Toc190034400 \h </w:instrText>
             </w:r>
             <w:r>
               <w:rPr>
@@ -1058,7 +1028,7 @@
                 <w:noProof/>
                 <w:webHidden/>
               </w:rPr>
-              <w:t>6</w:t>
+              <w:t>5</w:t>
             </w:r>
             <w:r>
               <w:rPr>
@@ -1084,7 +1054,7 @@
               <w:lang w:eastAsia="nl-NL"/>
             </w:rPr>
           </w:pPr>
-          <w:hyperlink w:anchor="_Toc189823781" w:history="1">
+          <w:hyperlink w:anchor="_Toc190034401" w:history="1">
             <w:r>
               <w:rPr>
                 <w:rStyle w:val="Hyperlink"/>
@@ -1128,7 +1098,7 @@
                 <w:noProof/>
                 <w:webHidden/>
               </w:rPr>
-              <w:instrText xml:space="preserve"> PAGEREF _Toc189823781 \h </w:instrText>
+              <w:instrText xml:space="preserve"> PAGEREF _Toc190034401 \h </w:instrText>
             </w:r>
             <w:r>
               <w:rPr>
@@ -1174,7 +1144,7 @@
               <w:lang w:eastAsia="nl-NL"/>
             </w:rPr>
           </w:pPr>
-          <w:hyperlink w:anchor="_Toc189823782" w:history="1">
+          <w:hyperlink w:anchor="_Toc190034402" w:history="1">
             <w:r>
               <w:rPr>
                 <w:rStyle w:val="Hyperlink"/>
@@ -1218,7 +1188,7 @@
                 <w:noProof/>
                 <w:webHidden/>
               </w:rPr>
-              <w:instrText xml:space="preserve"> PAGEREF _Toc189823782 \h </w:instrText>
+              <w:instrText xml:space="preserve"> PAGEREF _Toc190034402 \h </w:instrText>
             </w:r>
             <w:r>
               <w:rPr>
@@ -1264,7 +1234,7 @@
               <w:lang w:eastAsia="nl-NL"/>
             </w:rPr>
           </w:pPr>
-          <w:hyperlink w:anchor="_Toc189823783" w:history="1">
+          <w:hyperlink w:anchor="_Toc190034403" w:history="1">
             <w:r>
               <w:rPr>
                 <w:rStyle w:val="Hyperlink"/>
@@ -1308,7 +1278,7 @@
                 <w:noProof/>
                 <w:webHidden/>
               </w:rPr>
-              <w:instrText xml:space="preserve"> PAGEREF _Toc189823783 \h </w:instrText>
+              <w:instrText xml:space="preserve"> PAGEREF _Toc190034403 \h </w:instrText>
             </w:r>
             <w:r>
               <w:rPr>
@@ -1354,7 +1324,7 @@
               <w:lang w:eastAsia="nl-NL"/>
             </w:rPr>
           </w:pPr>
-          <w:hyperlink w:anchor="_Toc189823784" w:history="1">
+          <w:hyperlink w:anchor="_Toc190034404" w:history="1">
             <w:r>
               <w:rPr>
                 <w:rStyle w:val="Hyperlink"/>
@@ -1398,7 +1368,7 @@
                 <w:noProof/>
                 <w:webHidden/>
               </w:rPr>
-              <w:instrText xml:space="preserve"> PAGEREF _Toc189823784 \h </w:instrText>
+              <w:instrText xml:space="preserve"> PAGEREF _Toc190034404 \h </w:instrText>
             </w:r>
             <w:r>
               <w:rPr>
@@ -1444,7 +1414,7 @@
               <w:lang w:eastAsia="nl-NL"/>
             </w:rPr>
           </w:pPr>
-          <w:hyperlink w:anchor="_Toc189823785" w:history="1">
+          <w:hyperlink w:anchor="_Toc190034405" w:history="1">
             <w:r>
               <w:rPr>
                 <w:rStyle w:val="Hyperlink"/>
@@ -1488,7 +1458,7 @@
                 <w:noProof/>
                 <w:webHidden/>
               </w:rPr>
-              <w:instrText xml:space="preserve"> PAGEREF _Toc189823785 \h </w:instrText>
+              <w:instrText xml:space="preserve"> PAGEREF _Toc190034405 \h </w:instrText>
             </w:r>
             <w:r>
               <w:rPr>
@@ -1534,7 +1504,7 @@
               <w:lang w:eastAsia="nl-NL"/>
             </w:rPr>
           </w:pPr>
-          <w:hyperlink w:anchor="_Toc189823786" w:history="1">
+          <w:hyperlink w:anchor="_Toc190034406" w:history="1">
             <w:r>
               <w:rPr>
                 <w:rStyle w:val="Hyperlink"/>
@@ -1578,7 +1548,7 @@
                 <w:noProof/>
                 <w:webHidden/>
               </w:rPr>
-              <w:instrText xml:space="preserve"> PAGEREF _Toc189823786 \h </w:instrText>
+              <w:instrText xml:space="preserve"> PAGEREF _Toc190034406 \h </w:instrText>
             </w:r>
             <w:r>
               <w:rPr>
@@ -1624,7 +1594,7 @@
               <w:lang w:eastAsia="nl-NL"/>
             </w:rPr>
           </w:pPr>
-          <w:hyperlink w:anchor="_Toc189823787" w:history="1">
+          <w:hyperlink w:anchor="_Toc190034407" w:history="1">
             <w:r>
               <w:rPr>
                 <w:rStyle w:val="Hyperlink"/>
@@ -1668,7 +1638,7 @@
                 <w:noProof/>
                 <w:webHidden/>
               </w:rPr>
-              <w:instrText xml:space="preserve"> PAGEREF _Toc189823787 \h </w:instrText>
+              <w:instrText xml:space="preserve"> PAGEREF _Toc190034407 \h </w:instrText>
             </w:r>
             <w:r>
               <w:rPr>
@@ -1714,7 +1684,7 @@
               <w:lang w:eastAsia="nl-NL"/>
             </w:rPr>
           </w:pPr>
-          <w:hyperlink w:anchor="_Toc189823788" w:history="1">
+          <w:hyperlink w:anchor="_Toc190034408" w:history="1">
             <w:r>
               <w:rPr>
                 <w:rStyle w:val="Hyperlink"/>
@@ -1758,7 +1728,7 @@
                 <w:noProof/>
                 <w:webHidden/>
               </w:rPr>
-              <w:instrText xml:space="preserve"> PAGEREF _Toc189823788 \h </w:instrText>
+              <w:instrText xml:space="preserve"> PAGEREF _Toc190034408 \h </w:instrText>
             </w:r>
             <w:r>
               <w:rPr>
@@ -1804,7 +1774,7 @@
               <w:lang w:eastAsia="nl-NL"/>
             </w:rPr>
           </w:pPr>
-          <w:hyperlink w:anchor="_Toc189823789" w:history="1">
+          <w:hyperlink w:anchor="_Toc190034409" w:history="1">
             <w:r>
               <w:rPr>
                 <w:rStyle w:val="Hyperlink"/>
@@ -1848,7 +1818,7 @@
                 <w:noProof/>
                 <w:webHidden/>
               </w:rPr>
-              <w:instrText xml:space="preserve"> PAGEREF _Toc189823789 \h </w:instrText>
+              <w:instrText xml:space="preserve"> PAGEREF _Toc190034409 \h </w:instrText>
             </w:r>
             <w:r>
               <w:rPr>
@@ -1894,7 +1864,7 @@
               <w:lang w:eastAsia="nl-NL"/>
             </w:rPr>
           </w:pPr>
-          <w:hyperlink w:anchor="_Toc189823790" w:history="1">
+          <w:hyperlink w:anchor="_Toc190034410" w:history="1">
             <w:r>
               <w:rPr>
                 <w:rStyle w:val="Hyperlink"/>
@@ -1938,7 +1908,7 @@
                 <w:noProof/>
                 <w:webHidden/>
               </w:rPr>
-              <w:instrText xml:space="preserve"> PAGEREF _Toc189823790 \h </w:instrText>
+              <w:instrText xml:space="preserve"> PAGEREF _Toc190034410 \h </w:instrText>
             </w:r>
             <w:r>
               <w:rPr>
@@ -1984,7 +1954,7 @@
               <w:lang w:eastAsia="nl-NL"/>
             </w:rPr>
           </w:pPr>
-          <w:hyperlink w:anchor="_Toc189823791" w:history="1">
+          <w:hyperlink w:anchor="_Toc190034411" w:history="1">
             <w:r>
               <w:rPr>
                 <w:rStyle w:val="Hyperlink"/>
@@ -2028,7 +1998,7 @@
                 <w:noProof/>
                 <w:webHidden/>
               </w:rPr>
-              <w:instrText xml:space="preserve"> PAGEREF _Toc189823791 \h </w:instrText>
+              <w:instrText xml:space="preserve"> PAGEREF _Toc190034411 \h </w:instrText>
             </w:r>
             <w:r>
               <w:rPr>
@@ -2048,7 +2018,7 @@
                 <w:noProof/>
                 <w:webHidden/>
               </w:rPr>
-              <w:t>12</w:t>
+              <w:t>11</w:t>
             </w:r>
             <w:r>
               <w:rPr>
@@ -2074,7 +2044,7 @@
               <w:lang w:eastAsia="nl-NL"/>
             </w:rPr>
           </w:pPr>
-          <w:hyperlink w:anchor="_Toc189823792" w:history="1">
+          <w:hyperlink w:anchor="_Toc190034412" w:history="1">
             <w:r>
               <w:rPr>
                 <w:rStyle w:val="Hyperlink"/>
@@ -2118,7 +2088,7 @@
                 <w:noProof/>
                 <w:webHidden/>
               </w:rPr>
-              <w:instrText xml:space="preserve"> PAGEREF _Toc189823792 \h </w:instrText>
+              <w:instrText xml:space="preserve"> PAGEREF _Toc190034412 \h </w:instrText>
             </w:r>
             <w:r>
               <w:rPr>
@@ -2138,7 +2108,7 @@
                 <w:noProof/>
                 <w:webHidden/>
               </w:rPr>
-              <w:t>12</w:t>
+              <w:t>11</w:t>
             </w:r>
             <w:r>
               <w:rPr>
@@ -2164,7 +2134,7 @@
               <w:lang w:eastAsia="nl-NL"/>
             </w:rPr>
           </w:pPr>
-          <w:hyperlink w:anchor="_Toc189823793" w:history="1">
+          <w:hyperlink w:anchor="_Toc190034413" w:history="1">
             <w:r>
               <w:rPr>
                 <w:rStyle w:val="Hyperlink"/>
@@ -2208,7 +2178,7 @@
                 <w:noProof/>
                 <w:webHidden/>
               </w:rPr>
-              <w:instrText xml:space="preserve"> PAGEREF _Toc189823793 \h </w:instrText>
+              <w:instrText xml:space="preserve"> PAGEREF _Toc190034413 \h </w:instrText>
             </w:r>
             <w:r>
               <w:rPr>
@@ -2254,7 +2224,7 @@
               <w:lang w:eastAsia="nl-NL"/>
             </w:rPr>
           </w:pPr>
-          <w:hyperlink w:anchor="_Toc189823794" w:history="1">
+          <w:hyperlink w:anchor="_Toc190034414" w:history="1">
             <w:r>
               <w:rPr>
                 <w:rStyle w:val="Hyperlink"/>
@@ -2298,7 +2268,7 @@
                 <w:noProof/>
                 <w:webHidden/>
               </w:rPr>
-              <w:instrText xml:space="preserve"> PAGEREF _Toc189823794 \h </w:instrText>
+              <w:instrText xml:space="preserve"> PAGEREF _Toc190034414 \h </w:instrText>
             </w:r>
             <w:r>
               <w:rPr>
@@ -2344,7 +2314,7 @@
               <w:lang w:eastAsia="nl-NL"/>
             </w:rPr>
           </w:pPr>
-          <w:hyperlink w:anchor="_Toc189823795" w:history="1">
+          <w:hyperlink w:anchor="_Toc190034415" w:history="1">
             <w:r>
               <w:rPr>
                 <w:rStyle w:val="Hyperlink"/>
@@ -2388,7 +2358,7 @@
                 <w:noProof/>
                 <w:webHidden/>
               </w:rPr>
-              <w:instrText xml:space="preserve"> PAGEREF _Toc189823795 \h </w:instrText>
+              <w:instrText xml:space="preserve"> PAGEREF _Toc190034415 \h </w:instrText>
             </w:r>
             <w:r>
               <w:rPr>
@@ -2408,7 +2378,7 @@
                 <w:noProof/>
                 <w:webHidden/>
               </w:rPr>
-              <w:t>14</w:t>
+              <w:t>13</w:t>
             </w:r>
             <w:r>
               <w:rPr>
@@ -2433,7 +2403,7 @@
               <w:lang w:eastAsia="nl-NL"/>
             </w:rPr>
           </w:pPr>
-          <w:hyperlink w:anchor="_Toc189823796" w:history="1">
+          <w:hyperlink w:anchor="_Toc190034416" w:history="1">
             <w:r>
               <w:rPr>
                 <w:rStyle w:val="Hyperlink"/>
@@ -2460,7 +2430,7 @@
                 <w:noProof/>
                 <w:webHidden/>
               </w:rPr>
-              <w:instrText xml:space="preserve"> PAGEREF _Toc189823796 \h </w:instrText>
+              <w:instrText xml:space="preserve"> PAGEREF _Toc190034416 \h </w:instrText>
             </w:r>
             <w:r>
               <w:rPr>
@@ -2480,7 +2450,7 @@
                 <w:noProof/>
                 <w:webHidden/>
               </w:rPr>
-              <w:t>16</w:t>
+              <w:t>15</w:t>
             </w:r>
             <w:r>
               <w:rPr>
@@ -2506,7 +2476,7 @@
               <w:lang w:eastAsia="nl-NL"/>
             </w:rPr>
           </w:pPr>
-          <w:hyperlink w:anchor="_Toc189823797" w:history="1">
+          <w:hyperlink w:anchor="_Toc190034417" w:history="1">
             <w:r>
               <w:rPr>
                 <w:rStyle w:val="Hyperlink"/>
@@ -2550,7 +2520,7 @@
                 <w:noProof/>
                 <w:webHidden/>
               </w:rPr>
-              <w:instrText xml:space="preserve"> PAGEREF _Toc189823797 \h </w:instrText>
+              <w:instrText xml:space="preserve"> PAGEREF _Toc190034417 \h </w:instrText>
             </w:r>
             <w:r>
               <w:rPr>
@@ -2570,7 +2540,7 @@
                 <w:noProof/>
                 <w:webHidden/>
               </w:rPr>
-              <w:t>16</w:t>
+              <w:t>15</w:t>
             </w:r>
             <w:r>
               <w:rPr>
@@ -2596,7 +2566,7 @@
               <w:lang w:eastAsia="nl-NL"/>
             </w:rPr>
           </w:pPr>
-          <w:hyperlink w:anchor="_Toc189823798" w:history="1">
+          <w:hyperlink w:anchor="_Toc190034418" w:history="1">
             <w:r>
               <w:rPr>
                 <w:rStyle w:val="Hyperlink"/>
@@ -2640,7 +2610,7 @@
                 <w:noProof/>
                 <w:webHidden/>
               </w:rPr>
-              <w:instrText xml:space="preserve"> PAGEREF _Toc189823798 \h </w:instrText>
+              <w:instrText xml:space="preserve"> PAGEREF _Toc190034418 \h </w:instrText>
             </w:r>
             <w:r>
               <w:rPr>
@@ -2660,7 +2630,7 @@
                 <w:noProof/>
                 <w:webHidden/>
               </w:rPr>
-              <w:t>17</w:t>
+              <w:t>16</w:t>
             </w:r>
             <w:r>
               <w:rPr>
@@ -2686,7 +2656,7 @@
               <w:lang w:eastAsia="nl-NL"/>
             </w:rPr>
           </w:pPr>
-          <w:hyperlink w:anchor="_Toc189823799" w:history="1">
+          <w:hyperlink w:anchor="_Toc190034419" w:history="1">
             <w:r>
               <w:rPr>
                 <w:rStyle w:val="Hyperlink"/>
@@ -2730,7 +2700,7 @@
                 <w:noProof/>
                 <w:webHidden/>
               </w:rPr>
-              <w:instrText xml:space="preserve"> PAGEREF _Toc189823799 \h </w:instrText>
+              <w:instrText xml:space="preserve"> PAGEREF _Toc190034419 \h </w:instrText>
             </w:r>
             <w:r>
               <w:rPr>
@@ -2750,7 +2720,7 @@
                 <w:noProof/>
                 <w:webHidden/>
               </w:rPr>
-              <w:t>17</w:t>
+              <w:t>16</w:t>
             </w:r>
             <w:r>
               <w:rPr>
@@ -2776,7 +2746,7 @@
               <w:lang w:eastAsia="nl-NL"/>
             </w:rPr>
           </w:pPr>
-          <w:hyperlink w:anchor="_Toc189823800" w:history="1">
+          <w:hyperlink w:anchor="_Toc190034420" w:history="1">
             <w:r>
               <w:rPr>
                 <w:rStyle w:val="Hyperlink"/>
@@ -2820,7 +2790,7 @@
                 <w:noProof/>
                 <w:webHidden/>
               </w:rPr>
-              <w:instrText xml:space="preserve"> PAGEREF _Toc189823800 \h </w:instrText>
+              <w:instrText xml:space="preserve"> PAGEREF _Toc190034420 \h </w:instrText>
             </w:r>
             <w:r>
               <w:rPr>
@@ -2840,7 +2810,7 @@
                 <w:noProof/>
                 <w:webHidden/>
               </w:rPr>
-              <w:t>17</w:t>
+              <w:t>16</w:t>
             </w:r>
             <w:r>
               <w:rPr>
@@ -2866,7 +2836,7 @@
               <w:lang w:eastAsia="nl-NL"/>
             </w:rPr>
           </w:pPr>
-          <w:hyperlink w:anchor="_Toc189823801" w:history="1">
+          <w:hyperlink w:anchor="_Toc190034421" w:history="1">
             <w:r>
               <w:rPr>
                 <w:rStyle w:val="Hyperlink"/>
@@ -2910,7 +2880,7 @@
                 <w:noProof/>
                 <w:webHidden/>
               </w:rPr>
-              <w:instrText xml:space="preserve"> PAGEREF _Toc189823801 \h </w:instrText>
+              <w:instrText xml:space="preserve"> PAGEREF _Toc190034421 \h </w:instrText>
             </w:r>
             <w:r>
               <w:rPr>
@@ -2930,7 +2900,7 @@
                 <w:noProof/>
                 <w:webHidden/>
               </w:rPr>
-              <w:t>17</w:t>
+              <w:t>16</w:t>
             </w:r>
             <w:r>
               <w:rPr>
@@ -2956,7 +2926,7 @@
               <w:lang w:eastAsia="nl-NL"/>
             </w:rPr>
           </w:pPr>
-          <w:hyperlink w:anchor="_Toc189823802" w:history="1">
+          <w:hyperlink w:anchor="_Toc190034422" w:history="1">
             <w:r>
               <w:rPr>
                 <w:rStyle w:val="Hyperlink"/>
@@ -3000,7 +2970,7 @@
                 <w:noProof/>
                 <w:webHidden/>
               </w:rPr>
-              <w:instrText xml:space="preserve"> PAGEREF _Toc189823802 \h </w:instrText>
+              <w:instrText xml:space="preserve"> PAGEREF _Toc190034422 \h </w:instrText>
             </w:r>
             <w:r>
               <w:rPr>
@@ -3020,7 +2990,7 @@
                 <w:noProof/>
                 <w:webHidden/>
               </w:rPr>
-              <w:t>17</w:t>
+              <w:t>16</w:t>
             </w:r>
             <w:r>
               <w:rPr>
@@ -3046,7 +3016,7 @@
               <w:lang w:eastAsia="nl-NL"/>
             </w:rPr>
           </w:pPr>
-          <w:hyperlink w:anchor="_Toc189823803" w:history="1">
+          <w:hyperlink w:anchor="_Toc190034423" w:history="1">
             <w:r>
               <w:rPr>
                 <w:rStyle w:val="Hyperlink"/>
@@ -3090,7 +3060,7 @@
                 <w:noProof/>
                 <w:webHidden/>
               </w:rPr>
-              <w:instrText xml:space="preserve"> PAGEREF _Toc189823803 \h </w:instrText>
+              <w:instrText xml:space="preserve"> PAGEREF _Toc190034423 \h </w:instrText>
             </w:r>
             <w:r>
               <w:rPr>
@@ -3110,7 +3080,7 @@
                 <w:noProof/>
                 <w:webHidden/>
               </w:rPr>
-              <w:t>18</w:t>
+              <w:t>17</w:t>
             </w:r>
             <w:r>
               <w:rPr>
@@ -3136,7 +3106,7 @@
               <w:lang w:eastAsia="nl-NL"/>
             </w:rPr>
           </w:pPr>
-          <w:hyperlink w:anchor="_Toc189823804" w:history="1">
+          <w:hyperlink w:anchor="_Toc190034424" w:history="1">
             <w:r>
               <w:rPr>
                 <w:rStyle w:val="Hyperlink"/>
@@ -3180,7 +3150,7 @@
                 <w:noProof/>
                 <w:webHidden/>
               </w:rPr>
-              <w:instrText xml:space="preserve"> PAGEREF _Toc189823804 \h </w:instrText>
+              <w:instrText xml:space="preserve"> PAGEREF _Toc190034424 \h </w:instrText>
             </w:r>
             <w:r>
               <w:rPr>
@@ -3200,7 +3170,7 @@
                 <w:noProof/>
                 <w:webHidden/>
               </w:rPr>
-              <w:t>18</w:t>
+              <w:t>17</w:t>
             </w:r>
             <w:r>
               <w:rPr>
@@ -3236,7 +3206,7 @@
         </w:numPr>
         <w:ind w:left="432" w:hanging="432"/>
       </w:pPr>
-      <w:bookmarkStart w:id="1" w:name="_Toc189823776"/>
+      <w:bookmarkStart w:id="1" w:name="_Toc190034396"/>
       <w:r>
         <w:lastRenderedPageBreak/>
         <w:t>Inleiding</w:t>
@@ -3245,7 +3215,15 @@
     </w:p>
     <w:p>
       <w:r>
-        <w:t>Dit document bevat het functionele ontwerp en is gebaseerd op de requirementsanalyse.</w:t>
+        <w:t xml:space="preserve">Dit document bevat het functionele ontwerp en is gebaseerd op de </w:t>
+      </w:r>
+      <w:proofErr w:type="spellStart"/>
+      <w:r>
+        <w:t>requirementsanalyse</w:t>
+      </w:r>
+      <w:proofErr w:type="spellEnd"/>
+      <w:r>
+        <w:t>.</w:t>
       </w:r>
     </w:p>
     <w:p>
@@ -3535,8 +3513,13 @@
                                 <w:szCs w:val="22"/>
                               </w:rPr>
                             </w:pPr>
+                            <w:proofErr w:type="spellStart"/>
                             <w:r>
-                              <w:t>Figure 2 decompositie van productdoel in subdoel</w:t>
+                              <w:t>Figure</w:t>
+                            </w:r>
+                            <w:proofErr w:type="spellEnd"/>
+                            <w:r>
+                              <w:t xml:space="preserve"> 2 decompositie van productdoel in subdoel</w:t>
                             </w:r>
                           </w:p>
                         </w:txbxContent>
@@ -3576,8 +3559,13 @@
                           <w:szCs w:val="22"/>
                         </w:rPr>
                       </w:pPr>
+                      <w:proofErr w:type="spellStart"/>
                       <w:r>
-                        <w:t>Figure 2 decompositie van productdoel in subdoel</w:t>
+                        <w:t>Figure</w:t>
+                      </w:r>
+                      <w:proofErr w:type="spellEnd"/>
+                      <w:r>
+                        <w:t xml:space="preserve"> 2 decompositie van productdoel in subdoel</w:t>
                       </w:r>
                     </w:p>
                   </w:txbxContent>
@@ -3616,7 +3604,23 @@
         </w:rPr>
       </w:pPr>
       <w:r>
-        <w:t xml:space="preserve">Tijdens het ontwerpen zijn nieuwe requirements naar voren gekomen of bestaande requirements moesten worden aangescherpt. Deze zijn </w:t>
+        <w:t xml:space="preserve">Tijdens het ontwerpen zijn nieuwe </w:t>
+      </w:r>
+      <w:proofErr w:type="spellStart"/>
+      <w:r>
+        <w:t>requirements</w:t>
+      </w:r>
+      <w:proofErr w:type="spellEnd"/>
+      <w:r>
+        <w:t xml:space="preserve"> naar voren gekomen of bestaande </w:t>
+      </w:r>
+      <w:proofErr w:type="spellStart"/>
+      <w:r>
+        <w:t>requirements</w:t>
+      </w:r>
+      <w:proofErr w:type="spellEnd"/>
+      <w:r>
+        <w:t xml:space="preserve"> moesten worden aangescherpt. Deze zijn </w:t>
       </w:r>
       <w:r>
         <w:rPr>
@@ -3625,14 +3629,136 @@
         <w:t>gemarkeerd</w:t>
       </w:r>
       <w:r>
-        <w:t xml:space="preserve">, maar nog niet opgenomen in het requirement document, om het verschil duidelijk te kunnen laten zien. </w:t>
-      </w:r>
+        <w:t xml:space="preserve">, maar nog niet opgenomen in het </w:t>
+      </w:r>
+      <w:proofErr w:type="spellStart"/>
+      <w:r>
+        <w:t>requirement</w:t>
+      </w:r>
+      <w:proofErr w:type="spellEnd"/>
+      <w:r>
+        <w:t xml:space="preserve"> document, om het verschil duidelijk te kunnen laten zien. </w:t>
+      </w:r>
+      <w:proofErr w:type="spellStart"/>
       <w:r>
         <w:rPr>
           <w:lang w:val="en-US"/>
         </w:rPr>
-        <w:t>Normaal gesproken wordt dit natuurlijk wel gedaan en ont</w:t>
-      </w:r>
+        <w:t>Normaal</w:t>
+      </w:r>
+      <w:proofErr w:type="spellEnd"/>
+      <w:r>
+        <w:rPr>
+          <w:lang w:val="en-US"/>
+        </w:rPr>
+        <w:t xml:space="preserve"> </w:t>
+      </w:r>
+      <w:proofErr w:type="spellStart"/>
+      <w:r>
+        <w:rPr>
+          <w:lang w:val="en-US"/>
+        </w:rPr>
+        <w:t>gesproken</w:t>
+      </w:r>
+      <w:proofErr w:type="spellEnd"/>
+      <w:r>
+        <w:rPr>
+          <w:lang w:val="en-US"/>
+        </w:rPr>
+        <w:t xml:space="preserve"> </w:t>
+      </w:r>
+      <w:proofErr w:type="spellStart"/>
+      <w:r>
+        <w:rPr>
+          <w:lang w:val="en-US"/>
+        </w:rPr>
+        <w:t>wordt</w:t>
+      </w:r>
+      <w:proofErr w:type="spellEnd"/>
+      <w:r>
+        <w:rPr>
+          <w:lang w:val="en-US"/>
+        </w:rPr>
+        <w:t xml:space="preserve"> </w:t>
+      </w:r>
+      <w:proofErr w:type="spellStart"/>
+      <w:r>
+        <w:rPr>
+          <w:lang w:val="en-US"/>
+        </w:rPr>
+        <w:t>dit</w:t>
+      </w:r>
+      <w:proofErr w:type="spellEnd"/>
+      <w:r>
+        <w:rPr>
+          <w:lang w:val="en-US"/>
+        </w:rPr>
+        <w:t xml:space="preserve"> </w:t>
+      </w:r>
+      <w:proofErr w:type="spellStart"/>
+      <w:r>
+        <w:rPr>
+          <w:lang w:val="en-US"/>
+        </w:rPr>
+        <w:t>natuurlijk</w:t>
+      </w:r>
+      <w:proofErr w:type="spellEnd"/>
+      <w:r>
+        <w:rPr>
+          <w:lang w:val="en-US"/>
+        </w:rPr>
+        <w:t xml:space="preserve"> </w:t>
+      </w:r>
+      <w:proofErr w:type="spellStart"/>
+      <w:r>
+        <w:rPr>
+          <w:lang w:val="en-US"/>
+        </w:rPr>
+        <w:t>wel</w:t>
+      </w:r>
+      <w:proofErr w:type="spellEnd"/>
+      <w:r>
+        <w:rPr>
+          <w:lang w:val="en-US"/>
+        </w:rPr>
+        <w:t xml:space="preserve"> </w:t>
+      </w:r>
+      <w:proofErr w:type="spellStart"/>
+      <w:r>
+        <w:rPr>
+          <w:lang w:val="en-US"/>
+        </w:rPr>
+        <w:t>gedaan</w:t>
+      </w:r>
+      <w:proofErr w:type="spellEnd"/>
+      <w:r>
+        <w:rPr>
+          <w:lang w:val="en-US"/>
+        </w:rPr>
+        <w:t xml:space="preserve"> </w:t>
+      </w:r>
+      <w:proofErr w:type="spellStart"/>
+      <w:r>
+        <w:rPr>
+          <w:lang w:val="en-US"/>
+        </w:rPr>
+        <w:t>en</w:t>
+      </w:r>
+      <w:proofErr w:type="spellEnd"/>
+      <w:r>
+        <w:rPr>
+          <w:lang w:val="en-US"/>
+        </w:rPr>
+        <w:t xml:space="preserve"> </w:t>
+      </w:r>
+      <w:proofErr w:type="spellStart"/>
+      <w:r>
+        <w:rPr>
+          <w:lang w:val="en-US"/>
+        </w:rPr>
+        <w:t>ont</w:t>
+      </w:r>
+      <w:proofErr w:type="spellEnd"/>
       <w:r>
         <w:rPr>
           <w:rFonts w:ascii="Times New Roman" w:eastAsia="Times New Roman" w:hAnsi="Times New Roman" w:cs="Times New Roman"/>
@@ -3666,7 +3792,31 @@
     </w:p>
     <w:p>
       <w:r>
-        <w:t xml:space="preserve">In het volgende hoofdstuk is het domein vastgelegd en een usecase diagram. In hoofdstuk 2 is een uitwerking van de use case gemaakt met een wireframe aangevuld met aantekeningen. Indien nodig zijn ondersteunende diagrammen toegevoegd. In </w:t>
+        <w:t xml:space="preserve">In het volgende hoofdstuk is het domein vastgelegd en een </w:t>
+      </w:r>
+      <w:proofErr w:type="spellStart"/>
+      <w:r>
+        <w:t>usecase</w:t>
+      </w:r>
+      <w:proofErr w:type="spellEnd"/>
+      <w:r>
+        <w:t xml:space="preserve"> diagram. In hoofdstuk 2 is een uitwerking van de </w:t>
+      </w:r>
+      <w:proofErr w:type="spellStart"/>
+      <w:r>
+        <w:t>use</w:t>
+      </w:r>
+      <w:proofErr w:type="spellEnd"/>
+      <w:r>
+        <w:t xml:space="preserve"> case gemaakt met een </w:t>
+      </w:r>
+      <w:proofErr w:type="spellStart"/>
+      <w:r>
+        <w:t>wireframe</w:t>
+      </w:r>
+      <w:proofErr w:type="spellEnd"/>
+      <w:r>
+        <w:t xml:space="preserve"> aangevuld met aantekeningen. Indien nodig zijn ondersteunende diagrammen toegevoegd. In </w:t>
       </w:r>
       <w:r>
         <w:fldChar w:fldCharType="begin"/>
@@ -3689,12 +3839,44 @@
     </w:p>
     <w:p>
       <w:r>
-        <w:t>De bron bestanden, zoals de Figma bestanden van de wireframes, zijn op Github beschikbaar. Heb je andere inzichten of voorkeuren, dan mag je het ontwerp aanpassen.</w:t>
+        <w:t xml:space="preserve">De bron bestanden, zoals de </w:t>
+      </w:r>
+      <w:proofErr w:type="spellStart"/>
+      <w:r>
+        <w:t>Figma</w:t>
+      </w:r>
+      <w:proofErr w:type="spellEnd"/>
+      <w:r>
+        <w:t xml:space="preserve"> bestanden van de </w:t>
+      </w:r>
+      <w:proofErr w:type="spellStart"/>
+      <w:r>
+        <w:t>wireframes</w:t>
+      </w:r>
+      <w:proofErr w:type="spellEnd"/>
+      <w:r>
+        <w:t xml:space="preserve">, zijn op </w:t>
+      </w:r>
+      <w:proofErr w:type="spellStart"/>
+      <w:r>
+        <w:t>Github</w:t>
+      </w:r>
+      <w:proofErr w:type="spellEnd"/>
+      <w:r>
+        <w:t xml:space="preserve"> beschikbaar. Heb je andere inzichten of voorkeuren, dan mag je het ontwerp aanpassen.</w:t>
       </w:r>
     </w:p>
     <w:p>
       <w:r>
-        <w:t>Succes met de use case!</w:t>
+        <w:t xml:space="preserve">Succes met de </w:t>
+      </w:r>
+      <w:proofErr w:type="spellStart"/>
+      <w:r>
+        <w:t>use</w:t>
+      </w:r>
+      <w:proofErr w:type="spellEnd"/>
+      <w:r>
+        <w:t xml:space="preserve"> case!</w:t>
       </w:r>
     </w:p>
     <w:p>
@@ -3711,7 +3893,7 @@
       <w:pPr>
         <w:pStyle w:val="Kop1"/>
       </w:pPr>
-      <w:bookmarkStart w:id="2" w:name="_Toc189823777"/>
+      <w:bookmarkStart w:id="2" w:name="_Toc190034397"/>
       <w:r>
         <w:lastRenderedPageBreak/>
         <w:t>Domeinanalyse</w:t>
@@ -3720,7 +3902,23 @@
     </w:p>
     <w:p>
       <w:r>
-        <w:t>In dit hoofdstuk staat een beschrijving van het domein dat is voortgekomen uit een gesprek met de opdrachtgever. Het domein valt samen met de opgestelde requirements. Om het domein inzichtelijk te maken is gebruik gemaakt van een domeinmodel en een use case diagram.</w:t>
+        <w:t xml:space="preserve">In dit hoofdstuk staat een beschrijving van het domein dat is voortgekomen uit een gesprek met de opdrachtgever. Het domein valt samen met de opgestelde </w:t>
+      </w:r>
+      <w:proofErr w:type="spellStart"/>
+      <w:r>
+        <w:t>requirements</w:t>
+      </w:r>
+      <w:proofErr w:type="spellEnd"/>
+      <w:r>
+        <w:t xml:space="preserve">. Om het domein inzichtelijk te maken is gebruik gemaakt van een domeinmodel en een </w:t>
+      </w:r>
+      <w:proofErr w:type="spellStart"/>
+      <w:r>
+        <w:t>use</w:t>
+      </w:r>
+      <w:proofErr w:type="spellEnd"/>
+      <w:r>
+        <w:t xml:space="preserve"> case diagram.</w:t>
       </w:r>
       <w:r>
         <w:br/>
@@ -3734,7 +3932,7 @@
       <w:pPr>
         <w:pStyle w:val="Kop2"/>
       </w:pPr>
-      <w:bookmarkStart w:id="3" w:name="_Toc189823778"/>
+      <w:bookmarkStart w:id="3" w:name="_Toc190034398"/>
       <w:r>
         <w:t>Huidige situatie</w:t>
       </w:r>
@@ -3742,7 +3940,15 @@
     </w:p>
     <w:p>
       <w:r>
-        <w:t xml:space="preserve">In de huidige situatie kunnen geïnteresseerden zich geen beeld vormen van de technische vaardigheden van de student-webdeveloper. Er wordt namelijk vanuit gegaan dat de student-webdeveloper geen online CV heeft, zoals bijvoorbeeld een website of een Linkedin-profiel. </w:t>
+        <w:t xml:space="preserve">In de huidige situatie kunnen geïnteresseerden zich geen beeld vormen van de technische vaardigheden van de student-webdeveloper. Er wordt namelijk vanuit gegaan dat de student-webdeveloper geen online CV heeft, zoals bijvoorbeeld een website of een </w:t>
+      </w:r>
+      <w:proofErr w:type="spellStart"/>
+      <w:r>
+        <w:t>Linkedin</w:t>
+      </w:r>
+      <w:proofErr w:type="spellEnd"/>
+      <w:r>
+        <w:t xml:space="preserve">-profiel. </w:t>
       </w:r>
       <w:r>
         <w:t>In de tweede periode van het semester Web Development moet de student een web development opdracht doen voor een bedrijf</w:t>
@@ -3754,7 +3960,15 @@
         <w:t>, en het is belangrijk dat de student kan laten zien wat die aan technische vaardigheden in huis heeft.</w:t>
       </w:r>
       <w:r>
-        <w:t xml:space="preserve"> Zie IV1 in de requirementsanalyse voor meer informatie. </w:t>
+        <w:t xml:space="preserve"> Zie IV1 in de </w:t>
+      </w:r>
+      <w:proofErr w:type="spellStart"/>
+      <w:r>
+        <w:t>requirementsanalyse</w:t>
+      </w:r>
+      <w:proofErr w:type="spellEnd"/>
+      <w:r>
+        <w:t xml:space="preserve"> voor meer informatie. </w:t>
       </w:r>
     </w:p>
     <w:p/>
@@ -3762,7 +3976,7 @@
       <w:pPr>
         <w:pStyle w:val="Kop2"/>
       </w:pPr>
-      <w:bookmarkStart w:id="4" w:name="_Toc189823779"/>
+      <w:bookmarkStart w:id="4" w:name="_Toc190034399"/>
       <w:r>
         <w:t>Gewenste situatie</w:t>
       </w:r>
@@ -3891,18 +4105,39 @@
       <w:pPr>
         <w:pStyle w:val="Kop2"/>
       </w:pPr>
-      <w:bookmarkStart w:id="5" w:name="_Toc189823780"/>
-      <w:r>
-        <w:t>Use case diagram</w:t>
+      <w:bookmarkStart w:id="5" w:name="_Toc190034400"/>
+      <w:proofErr w:type="spellStart"/>
+      <w:r>
+        <w:t>Use</w:t>
+      </w:r>
+      <w:proofErr w:type="spellEnd"/>
+      <w:r>
+        <w:t xml:space="preserve"> case diagram</w:t>
       </w:r>
       <w:bookmarkEnd w:id="5"/>
     </w:p>
     <w:p>
       <w:r>
-        <w:t xml:space="preserve">Hierna volgt het use case diagram. </w:t>
-      </w:r>
-      <w:r>
-        <w:t>In het use case diagram is uit</w:t>
+        <w:t xml:space="preserve">Hierna volgt het </w:t>
+      </w:r>
+      <w:proofErr w:type="spellStart"/>
+      <w:r>
+        <w:t>use</w:t>
+      </w:r>
+      <w:proofErr w:type="spellEnd"/>
+      <w:r>
+        <w:t xml:space="preserve"> case diagram. </w:t>
+      </w:r>
+      <w:r>
+        <w:t xml:space="preserve">In het </w:t>
+      </w:r>
+      <w:proofErr w:type="spellStart"/>
+      <w:r>
+        <w:t>use</w:t>
+      </w:r>
+      <w:proofErr w:type="spellEnd"/>
+      <w:r>
+        <w:t xml:space="preserve"> case diagram is uit</w:t>
       </w:r>
       <w:r>
         <w:t>gegaan van een extern systeem dat de e-mails verstuurd. Deze aanname moet worden geverifieerd bij de ontwikkeling van het Technisch Ontwerp. Als dit zo zal worden geïmplementeerd zal een NFR moeten worden opgenomen.</w:t>
@@ -3980,7 +4215,15 @@
         <w:fldChar w:fldCharType="end"/>
       </w:r>
       <w:r>
-        <w:t xml:space="preserve"> Use case diagram</w:t>
+        <w:t xml:space="preserve"> </w:t>
+      </w:r>
+      <w:proofErr w:type="spellStart"/>
+      <w:r>
+        <w:t>Use</w:t>
+      </w:r>
+      <w:proofErr w:type="spellEnd"/>
+      <w:r>
+        <w:t xml:space="preserve"> case diagram</w:t>
       </w:r>
       <w:r>
         <w:t xml:space="preserve"> van de</w:t>
@@ -3998,11 +4241,13 @@
       <w:pPr>
         <w:pStyle w:val="Kop1"/>
       </w:pPr>
-      <w:bookmarkStart w:id="6" w:name="_Toc189823781"/>
+      <w:bookmarkStart w:id="6" w:name="_Toc190034401"/>
+      <w:proofErr w:type="spellStart"/>
       <w:r>
         <w:lastRenderedPageBreak/>
         <w:t>Use</w:t>
       </w:r>
+      <w:proofErr w:type="spellEnd"/>
       <w:r>
         <w:t xml:space="preserve"> cases</w:t>
       </w:r>
@@ -4010,7 +4255,15 @@
     </w:p>
     <w:p>
       <w:r>
-        <w:t xml:space="preserve">Dit hoofdstuk beschrijft de use cases vanuit functioneel perspectief. Op dit moment </w:t>
+        <w:t xml:space="preserve">Dit hoofdstuk beschrijft de </w:t>
+      </w:r>
+      <w:proofErr w:type="spellStart"/>
+      <w:r>
+        <w:t>use</w:t>
+      </w:r>
+      <w:proofErr w:type="spellEnd"/>
+      <w:r>
+        <w:t xml:space="preserve"> cases vanuit functioneel perspectief. Op dit moment </w:t>
       </w:r>
       <w:r>
         <w:t>zijn</w:t>
@@ -4026,9 +4279,17 @@
       <w:pPr>
         <w:pStyle w:val="Kop2"/>
       </w:pPr>
-      <w:bookmarkStart w:id="7" w:name="_Toc189823782"/>
-      <w:r>
-        <w:t xml:space="preserve">Toelichting Betrokken requirements </w:t>
+      <w:bookmarkStart w:id="7" w:name="_Toc190034402"/>
+      <w:r>
+        <w:t xml:space="preserve">Toelichting Betrokken </w:t>
+      </w:r>
+      <w:proofErr w:type="spellStart"/>
+      <w:r>
+        <w:t>requirements</w:t>
+      </w:r>
+      <w:proofErr w:type="spellEnd"/>
+      <w:r>
+        <w:t xml:space="preserve"> </w:t>
       </w:r>
       <w:r>
         <w:t>Asset/Type</w:t>
@@ -4353,22 +4614,25 @@
     <w:p>
       <w:pPr>
         <w:pStyle w:val="Kop2"/>
-        <w:numPr>
-          <w:ilvl w:val="0"/>
-          <w:numId w:val="0"/>
-        </w:numPr>
-        <w:ind w:left="576"/>
-      </w:pPr>
-    </w:p>
-    <w:p>
-      <w:pPr>
-        <w:pStyle w:val="Kop2"/>
-      </w:pPr>
-      <w:bookmarkStart w:id="8" w:name="_Toc189823783"/>
-      <w:r>
-        <w:t>Toelichting Betrokken requirements MoSCoW</w:t>
+      </w:pPr>
+      <w:bookmarkStart w:id="8" w:name="_Toc190034403"/>
+      <w:r>
+        <w:t xml:space="preserve">Toelichting Betrokken </w:t>
+      </w:r>
+      <w:proofErr w:type="spellStart"/>
+      <w:r>
+        <w:t>requirements</w:t>
+      </w:r>
+      <w:proofErr w:type="spellEnd"/>
+      <w:r>
+        <w:t xml:space="preserve"> </w:t>
+      </w:r>
+      <w:proofErr w:type="spellStart"/>
+      <w:r>
+        <w:t>MoSCoW</w:t>
       </w:r>
       <w:bookmarkEnd w:id="8"/>
+      <w:proofErr w:type="spellEnd"/>
     </w:p>
     <w:tbl>
       <w:tblPr>
@@ -4495,7 +4759,23 @@
                 <w:b/>
                 <w:bCs/>
               </w:rPr>
-              <w:t xml:space="preserve"> (Should)</w:t>
+              <w:t xml:space="preserve"> (</w:t>
+            </w:r>
+            <w:proofErr w:type="spellStart"/>
+            <w:r>
+              <w:rPr>
+                <w:b/>
+                <w:bCs/>
+              </w:rPr>
+              <w:t>Should</w:t>
+            </w:r>
+            <w:proofErr w:type="spellEnd"/>
+            <w:r>
+              <w:rPr>
+                <w:b/>
+                <w:bCs/>
+              </w:rPr>
+              <w:t>)</w:t>
             </w:r>
           </w:p>
         </w:tc>
@@ -4548,7 +4828,23 @@
                 <w:b/>
                 <w:bCs/>
               </w:rPr>
-              <w:t>(Could)</w:t>
+              <w:t>(</w:t>
+            </w:r>
+            <w:proofErr w:type="spellStart"/>
+            <w:r>
+              <w:rPr>
+                <w:b/>
+                <w:bCs/>
+              </w:rPr>
+              <w:t>Could</w:t>
+            </w:r>
+            <w:proofErr w:type="spellEnd"/>
+            <w:r>
+              <w:rPr>
+                <w:b/>
+                <w:bCs/>
+              </w:rPr>
+              <w:t>)</w:t>
             </w:r>
           </w:p>
         </w:tc>
@@ -4601,7 +4897,23 @@
                 <w:b/>
                 <w:bCs/>
               </w:rPr>
-              <w:t xml:space="preserve"> (Won't)</w:t>
+              <w:t xml:space="preserve"> (</w:t>
+            </w:r>
+            <w:proofErr w:type="spellStart"/>
+            <w:r>
+              <w:rPr>
+                <w:b/>
+                <w:bCs/>
+              </w:rPr>
+              <w:t>Won't</w:t>
+            </w:r>
+            <w:proofErr w:type="spellEnd"/>
+            <w:r>
+              <w:rPr>
+                <w:b/>
+                <w:bCs/>
+              </w:rPr>
+              <w:t>)</w:t>
             </w:r>
           </w:p>
         </w:tc>
@@ -4640,7 +4952,7 @@
         <w:pStyle w:val="Kop2"/>
       </w:pPr>
       <w:bookmarkStart w:id="9" w:name="_Toc175136867"/>
-      <w:bookmarkStart w:id="10" w:name="_Toc189823784"/>
+      <w:bookmarkStart w:id="10" w:name="_Toc190034404"/>
       <w:r>
         <w:lastRenderedPageBreak/>
         <w:t>UC1 Bekijken CV</w:t>
@@ -4668,8 +4980,13 @@
             <w:tcW w:w="2972" w:type="dxa"/>
           </w:tcPr>
           <w:p>
-            <w:r>
-              <w:t>Use case naam</w:t>
+            <w:proofErr w:type="spellStart"/>
+            <w:r>
+              <w:t>Use</w:t>
+            </w:r>
+            <w:proofErr w:type="spellEnd"/>
+            <w:r>
+              <w:t xml:space="preserve"> case naam</w:t>
             </w:r>
           </w:p>
         </w:tc>
@@ -4924,12 +5241,17 @@
         <w:pStyle w:val="Kop3"/>
       </w:pPr>
       <w:bookmarkStart w:id="11" w:name="_Toc175136868"/>
-      <w:bookmarkStart w:id="12" w:name="_Toc189823785"/>
-      <w:r>
-        <w:t>Betrokken requirements</w:t>
+      <w:bookmarkStart w:id="12" w:name="_Toc190034405"/>
+      <w:r>
+        <w:t xml:space="preserve">Betrokken </w:t>
+      </w:r>
+      <w:proofErr w:type="spellStart"/>
+      <w:r>
+        <w:t>requirements</w:t>
       </w:r>
       <w:bookmarkEnd w:id="11"/>
       <w:bookmarkEnd w:id="12"/>
+      <w:proofErr w:type="spellEnd"/>
     </w:p>
     <w:tbl>
       <w:tblPr>
@@ -4999,9 +5321,11 @@
               <w:pStyle w:val="Geenafstand"/>
               <w:cnfStyle w:val="100000000000" w:firstRow="1" w:lastRow="0" w:firstColumn="0" w:lastColumn="0" w:oddVBand="0" w:evenVBand="0" w:oddHBand="0" w:evenHBand="0" w:firstRowFirstColumn="0" w:firstRowLastColumn="0" w:lastRowFirstColumn="0" w:lastRowLastColumn="0"/>
             </w:pPr>
+            <w:proofErr w:type="spellStart"/>
             <w:r>
               <w:t>MoSCoW</w:t>
             </w:r>
+            <w:proofErr w:type="spellEnd"/>
           </w:p>
         </w:tc>
         <w:tc>
@@ -5177,20 +5501,12 @@
         </w:tc>
       </w:tr>
     </w:tbl>
+    <w:p/>
     <w:p>
       <w:pPr>
         <w:pStyle w:val="Kop3"/>
-        <w:numPr>
-          <w:ilvl w:val="0"/>
-          <w:numId w:val="0"/>
-        </w:numPr>
-      </w:pPr>
-    </w:p>
-    <w:p>
-      <w:pPr>
-        <w:pStyle w:val="Kop3"/>
-      </w:pPr>
-      <w:bookmarkStart w:id="13" w:name="_Toc189823786"/>
+      </w:pPr>
+      <w:bookmarkStart w:id="13" w:name="_Toc190034406"/>
       <w:r>
         <w:t>Schermontwerp</w:t>
       </w:r>
@@ -5266,7 +5582,15 @@
         </w:r>
       </w:fldSimple>
       <w:r>
-        <w:t xml:space="preserve"> Wireframe profielpagina</w:t>
+        <w:t xml:space="preserve"> </w:t>
+      </w:r>
+      <w:proofErr w:type="spellStart"/>
+      <w:r>
+        <w:t>Wireframe</w:t>
+      </w:r>
+      <w:proofErr w:type="spellEnd"/>
+      <w:r>
+        <w:t xml:space="preserve"> profielpagina</w:t>
       </w:r>
       <w:bookmarkStart w:id="15" w:name="_Toc175136869"/>
       <w:bookmarkEnd w:id="14"/>
@@ -5275,13 +5599,23 @@
       <w:pPr>
         <w:pStyle w:val="Kop3"/>
       </w:pPr>
-      <w:bookmarkStart w:id="16" w:name="_Toc189823787"/>
+      <w:bookmarkStart w:id="16" w:name="_Toc190034407"/>
+      <w:proofErr w:type="spellStart"/>
       <w:r>
         <w:lastRenderedPageBreak/>
-        <w:t>Evil user stories</w:t>
+        <w:t>Evil</w:t>
+      </w:r>
+      <w:proofErr w:type="spellEnd"/>
+      <w:r>
+        <w:t xml:space="preserve"> user </w:t>
+      </w:r>
+      <w:proofErr w:type="spellStart"/>
+      <w:r>
+        <w:t>stories</w:t>
       </w:r>
       <w:bookmarkEnd w:id="15"/>
       <w:bookmarkEnd w:id="16"/>
+      <w:proofErr w:type="spellEnd"/>
     </w:p>
     <w:tbl>
       <w:tblPr>
@@ -5310,8 +5644,13 @@
             <w:tcW w:w="4252" w:type="dxa"/>
           </w:tcPr>
           <w:p>
-            <w:r>
-              <w:t>Evil user story</w:t>
+            <w:proofErr w:type="spellStart"/>
+            <w:r>
+              <w:t>Evil</w:t>
+            </w:r>
+            <w:proofErr w:type="spellEnd"/>
+            <w:r>
+              <w:t xml:space="preserve"> user story</w:t>
             </w:r>
           </w:p>
         </w:tc>
@@ -5343,7 +5682,23 @@
           </w:tcPr>
           <w:p>
             <w:r>
-              <w:t>Als aanvaller wil ik de profielfoto's van developers kunnen verzamelen zonder toestemming, zodat ik ze kan gebruiken voor social engineering of andere kwaadaardige doeleinden.</w:t>
+              <w:t xml:space="preserve">Als aanvaller wil ik de profielfoto's van </w:t>
+            </w:r>
+            <w:proofErr w:type="spellStart"/>
+            <w:r>
+              <w:t>developers</w:t>
+            </w:r>
+            <w:proofErr w:type="spellEnd"/>
+            <w:r>
+              <w:t xml:space="preserve"> kunnen verzamelen zonder toestemming, zodat ik ze kan gebruiken voor </w:t>
+            </w:r>
+            <w:proofErr w:type="spellStart"/>
+            <w:r>
+              <w:t>social</w:t>
+            </w:r>
+            <w:proofErr w:type="spellEnd"/>
+            <w:r>
+              <w:t xml:space="preserve"> engineering of andere kwaadaardige doeleinden.</w:t>
             </w:r>
           </w:p>
           <w:p/>
@@ -5409,7 +5764,23 @@
           </w:tcPr>
           <w:p>
             <w:r>
-              <w:t>Als aanvaller wil ik JavaScript-injectie uitvoeren om de gebruikersvoorkeuren voor dark mode te manipuleren, zodat ik de gebruikerservaring kan vestoren.</w:t>
+              <w:t xml:space="preserve">Als aanvaller wil ik </w:t>
+            </w:r>
+            <w:proofErr w:type="spellStart"/>
+            <w:r>
+              <w:t>JavaScript</w:t>
+            </w:r>
+            <w:proofErr w:type="spellEnd"/>
+            <w:r>
+              <w:t xml:space="preserve">-injectie uitvoeren om de gebruikersvoorkeuren voor </w:t>
+            </w:r>
+            <w:proofErr w:type="spellStart"/>
+            <w:r>
+              <w:t>dark</w:t>
+            </w:r>
+            <w:proofErr w:type="spellEnd"/>
+            <w:r>
+              <w:t xml:space="preserve"> mode te manipuleren, zodat ik de gebruikerservaring kan vestoren.</w:t>
             </w:r>
           </w:p>
           <w:p>
@@ -5436,7 +5807,7 @@
       <w:pPr>
         <w:pStyle w:val="Kop2"/>
       </w:pPr>
-      <w:bookmarkStart w:id="17" w:name="_Toc189823788"/>
+      <w:bookmarkStart w:id="17" w:name="_Toc190034408"/>
       <w:r>
         <w:t>UC2 Versturen Contactverzoek</w:t>
       </w:r>
@@ -5462,8 +5833,13 @@
             <w:tcW w:w="2972" w:type="dxa"/>
           </w:tcPr>
           <w:p>
-            <w:r>
-              <w:t>Use case naam</w:t>
+            <w:proofErr w:type="spellStart"/>
+            <w:r>
+              <w:t>Use</w:t>
+            </w:r>
+            <w:proofErr w:type="spellEnd"/>
+            <w:r>
+              <w:t xml:space="preserve"> case naam</w:t>
             </w:r>
           </w:p>
         </w:tc>
@@ -5792,11 +6168,16 @@
       <w:pPr>
         <w:pStyle w:val="Kop3"/>
       </w:pPr>
-      <w:bookmarkStart w:id="18" w:name="_Toc189823789"/>
-      <w:r>
-        <w:t>Betrokken requirements</w:t>
+      <w:bookmarkStart w:id="18" w:name="_Toc190034409"/>
+      <w:r>
+        <w:t xml:space="preserve">Betrokken </w:t>
+      </w:r>
+      <w:proofErr w:type="spellStart"/>
+      <w:r>
+        <w:t>requirements</w:t>
       </w:r>
       <w:bookmarkEnd w:id="18"/>
+      <w:proofErr w:type="spellEnd"/>
     </w:p>
     <w:tbl>
       <w:tblPr>
@@ -5881,9 +6262,11 @@
               <w:pStyle w:val="Geenafstand"/>
               <w:cnfStyle w:val="100000000000" w:firstRow="1" w:lastRow="0" w:firstColumn="0" w:lastColumn="0" w:oddVBand="0" w:evenVBand="0" w:oddHBand="0" w:evenHBand="0" w:firstRowFirstColumn="0" w:firstRowLastColumn="0" w:lastRowFirstColumn="0" w:lastRowLastColumn="0"/>
             </w:pPr>
+            <w:proofErr w:type="spellStart"/>
             <w:r>
               <w:t>MoSCoW</w:t>
             </w:r>
+            <w:proofErr w:type="spellEnd"/>
           </w:p>
         </w:tc>
         <w:tc>
@@ -6668,7 +7051,15 @@
               <w:t>c</w:t>
             </w:r>
             <w:r>
-              <w:t>ontactverzoek wordt middels een flash message getoond</w:t>
+              <w:t xml:space="preserve">ontactverzoek wordt middels een flash </w:t>
+            </w:r>
+            <w:proofErr w:type="spellStart"/>
+            <w:r>
+              <w:t>message</w:t>
+            </w:r>
+            <w:proofErr w:type="spellEnd"/>
+            <w:r>
+              <w:t xml:space="preserve"> getoond</w:t>
             </w:r>
           </w:p>
         </w:tc>
@@ -6826,7 +7217,7 @@
       <w:pPr>
         <w:pStyle w:val="Kop3"/>
       </w:pPr>
-      <w:bookmarkStart w:id="19" w:name="_Toc189823790"/>
+      <w:bookmarkStart w:id="19" w:name="_Toc190034410"/>
       <w:r>
         <w:lastRenderedPageBreak/>
         <w:t>Schermontwerp</w:t>
@@ -6843,6 +7234,9 @@
         <w:keepNext/>
       </w:pPr>
       <w:r>
+        <w:rPr>
+          <w:noProof/>
+        </w:rPr>
         <w:drawing>
           <wp:inline distT="0" distB="0" distL="0" distR="0" wp14:anchorId="51738364" wp14:editId="7133C79D">
             <wp:extent cx="5760720" cy="4433570"/>
@@ -6884,15 +7278,20 @@
       <w:pPr>
         <w:pStyle w:val="Bijschrift"/>
       </w:pPr>
-      <w:r>
-        <w:t>Figure 5 Schermontwerp contact pagina</w:t>
+      <w:proofErr w:type="spellStart"/>
+      <w:r>
+        <w:t>Figure</w:t>
+      </w:r>
+      <w:proofErr w:type="spellEnd"/>
+      <w:r>
+        <w:t xml:space="preserve"> 5 Schermontwerp contact pagina</w:t>
       </w:r>
     </w:p>
     <w:p>
       <w:pPr>
         <w:pStyle w:val="Kop3"/>
       </w:pPr>
-      <w:bookmarkStart w:id="20" w:name="_Toc189823791"/>
+      <w:bookmarkStart w:id="20" w:name="_Toc190034411"/>
       <w:r>
         <w:t>Activity diagram</w:t>
       </w:r>
@@ -6900,7 +7299,15 @@
     </w:p>
     <w:p>
       <w:r>
-        <w:t>Hieronder een activity diagram om de functionele flow duidelijk te maken. Het proces voor het contact leggen bestaat globaal uit drie stappen:</w:t>
+        <w:t xml:space="preserve">Hieronder een </w:t>
+      </w:r>
+      <w:proofErr w:type="spellStart"/>
+      <w:r>
+        <w:t>activity</w:t>
+      </w:r>
+      <w:proofErr w:type="spellEnd"/>
+      <w:r>
+        <w:t xml:space="preserve"> diagram om de functionele flow duidelijk te maken. Het proces voor het contact leggen bestaat globaal uit drie stappen:</w:t>
       </w:r>
     </w:p>
     <w:p>
@@ -6983,11 +7390,21 @@
       <w:pPr>
         <w:pStyle w:val="Kop3"/>
       </w:pPr>
-      <w:bookmarkStart w:id="21" w:name="_Toc189823792"/>
-      <w:r>
-        <w:t>Evil user stories</w:t>
+      <w:bookmarkStart w:id="21" w:name="_Toc190034412"/>
+      <w:proofErr w:type="spellStart"/>
+      <w:r>
+        <w:t>Evil</w:t>
+      </w:r>
+      <w:proofErr w:type="spellEnd"/>
+      <w:r>
+        <w:t xml:space="preserve"> user </w:t>
+      </w:r>
+      <w:proofErr w:type="spellStart"/>
+      <w:r>
+        <w:t>stories</w:t>
       </w:r>
       <w:bookmarkEnd w:id="21"/>
+      <w:proofErr w:type="spellEnd"/>
     </w:p>
     <w:tbl>
       <w:tblPr>
@@ -7016,8 +7433,13 @@
             <w:tcW w:w="4252" w:type="dxa"/>
           </w:tcPr>
           <w:p>
-            <w:r>
-              <w:t>Evil user story</w:t>
+            <w:proofErr w:type="spellStart"/>
+            <w:r>
+              <w:t>Evil</w:t>
+            </w:r>
+            <w:proofErr w:type="spellEnd"/>
+            <w:r>
+              <w:t xml:space="preserve"> user story</w:t>
             </w:r>
           </w:p>
         </w:tc>
@@ -7172,7 +7594,21 @@
               <w:rPr>
                 <w:highlight w:val="yellow"/>
               </w:rPr>
-              <w:t>E-mail, regex + 80 tekens</w:t>
+              <w:t xml:space="preserve">E-mail, </w:t>
+            </w:r>
+            <w:proofErr w:type="spellStart"/>
+            <w:r>
+              <w:rPr>
+                <w:highlight w:val="yellow"/>
+              </w:rPr>
+              <w:t>regex</w:t>
+            </w:r>
+            <w:proofErr w:type="spellEnd"/>
+            <w:r>
+              <w:rPr>
+                <w:highlight w:val="yellow"/>
+              </w:rPr>
+              <w:t xml:space="preserve"> + 80 tekens</w:t>
             </w:r>
           </w:p>
           <w:p>
@@ -7190,7 +7626,21 @@
               <w:rPr>
                 <w:highlight w:val="yellow"/>
               </w:rPr>
-              <w:t>Telefoonnummer, regex + 20 tekens</w:t>
+              <w:t xml:space="preserve">Telefoonnummer, </w:t>
+            </w:r>
+            <w:proofErr w:type="spellStart"/>
+            <w:r>
+              <w:rPr>
+                <w:highlight w:val="yellow"/>
+              </w:rPr>
+              <w:t>regex</w:t>
+            </w:r>
+            <w:proofErr w:type="spellEnd"/>
+            <w:r>
+              <w:rPr>
+                <w:highlight w:val="yellow"/>
+              </w:rPr>
+              <w:t xml:space="preserve"> + 20 tekens</w:t>
             </w:r>
           </w:p>
           <w:p/>
@@ -7199,7 +7649,21 @@
               <w:rPr>
                 <w:highlight w:val="yellow"/>
               </w:rPr>
-              <w:t>Dus requirement SM</w:t>
+              <w:t xml:space="preserve">Dus </w:t>
+            </w:r>
+            <w:proofErr w:type="spellStart"/>
+            <w:r>
+              <w:rPr>
+                <w:highlight w:val="yellow"/>
+              </w:rPr>
+              <w:t>requirement</w:t>
+            </w:r>
+            <w:proofErr w:type="spellEnd"/>
+            <w:r>
+              <w:rPr>
+                <w:highlight w:val="yellow"/>
+              </w:rPr>
+              <w:t xml:space="preserve"> SM</w:t>
             </w:r>
             <w:r>
               <w:rPr>
@@ -7259,7 +7723,7 @@
       <w:pPr>
         <w:pStyle w:val="Kop3"/>
       </w:pPr>
-      <w:bookmarkStart w:id="22" w:name="_Toc189823793"/>
+      <w:bookmarkStart w:id="22" w:name="_Toc190034413"/>
       <w:r>
         <w:t>Invoer Contactverzoek</w:t>
       </w:r>
@@ -7352,7 +7816,7 @@
       <w:pPr>
         <w:pStyle w:val="Kop3"/>
       </w:pPr>
-      <w:bookmarkStart w:id="23" w:name="_Toc189823794"/>
+      <w:bookmarkStart w:id="23" w:name="_Toc190034414"/>
       <w:r>
         <w:lastRenderedPageBreak/>
         <w:t>Versturen Contactverzoek</w:t>
@@ -7451,7 +7915,7 @@
       <w:pPr>
         <w:pStyle w:val="Kop3"/>
       </w:pPr>
-      <w:bookmarkStart w:id="24" w:name="_Toc189823795"/>
+      <w:bookmarkStart w:id="24" w:name="_Toc190034415"/>
       <w:r>
         <w:t>Status verwerken</w:t>
       </w:r>
@@ -7492,18 +7956,46 @@
         <w:rPr>
           <w:highlight w:val="yellow"/>
         </w:rPr>
-        <w:t>Deze requirement moet aangescherpt worden:</w:t>
-      </w:r>
-    </w:p>
-    <w:p>
-      <w:pPr>
-        <w:pStyle w:val="Lijstalinea"/>
-      </w:pPr>
+        <w:t xml:space="preserve">Deze </w:t>
+      </w:r>
+      <w:proofErr w:type="spellStart"/>
       <w:r>
         <w:rPr>
           <w:highlight w:val="yellow"/>
         </w:rPr>
-        <w:t>Na het versturen van het bericht zijn de gegevens niet meer zichtbaar in het formulier, als het versturen aan de developer succesvol verlopen is, NFR4.</w:t>
+        <w:t>requirement</w:t>
+      </w:r>
+      <w:proofErr w:type="spellEnd"/>
+      <w:r>
+        <w:rPr>
+          <w:highlight w:val="yellow"/>
+        </w:rPr>
+        <w:t xml:space="preserve"> moet aangescherpt worden:</w:t>
+      </w:r>
+    </w:p>
+    <w:p>
+      <w:pPr>
+        <w:pStyle w:val="Lijstalinea"/>
+      </w:pPr>
+      <w:r>
+        <w:rPr>
+          <w:highlight w:val="yellow"/>
+        </w:rPr>
+        <w:t xml:space="preserve">Na het versturen van het bericht zijn de gegevens niet meer zichtbaar in het formulier, als het versturen aan de </w:t>
+      </w:r>
+      <w:proofErr w:type="spellStart"/>
+      <w:r>
+        <w:rPr>
+          <w:highlight w:val="yellow"/>
+        </w:rPr>
+        <w:t>developer</w:t>
+      </w:r>
+      <w:proofErr w:type="spellEnd"/>
+      <w:r>
+        <w:rPr>
+          <w:highlight w:val="yellow"/>
+        </w:rPr>
+        <w:t xml:space="preserve"> succesvol verlopen is, NFR4.</w:t>
       </w:r>
     </w:p>
     <w:p>
@@ -7520,8 +8012,13 @@
       <w:r>
         <w:t xml:space="preserve"> </w:t>
       </w:r>
-      <w:r>
-        <w:t>message volgens FR4</w:t>
+      <w:proofErr w:type="spellStart"/>
+      <w:r>
+        <w:t>message</w:t>
+      </w:r>
+      <w:proofErr w:type="spellEnd"/>
+      <w:r>
+        <w:t xml:space="preserve"> volgens FR4</w:t>
       </w:r>
     </w:p>
     <w:p>
@@ -7539,7 +8036,7 @@
         </w:rPr>
         <w:lastRenderedPageBreak/>
         <w:drawing>
-          <wp:inline distT="0" distB="0" distL="0" distR="0" wp14:anchorId="7C039065" wp14:editId="6A7DCCB1">
+          <wp:inline distT="0" distB="0" distL="0" distR="0" wp14:anchorId="7C039065" wp14:editId="13CD88A7">
             <wp:extent cx="2643538" cy="4587903"/>
             <wp:effectExtent l="0" t="0" r="4445" b="0"/>
             <wp:docPr id="50821145" name="Afbeelding 8" descr="Afbeelding met tekst, schermopname, Lettertype, ontwerp&#10;&#10;Automatisch gegenereerde beschrijving"/>
@@ -7625,7 +8122,7 @@
         <w:ind w:left="432" w:hanging="432"/>
       </w:pPr>
       <w:bookmarkStart w:id="25" w:name="_Ref137023640"/>
-      <w:bookmarkStart w:id="26" w:name="_Toc189823796"/>
+      <w:bookmarkStart w:id="26" w:name="_Toc190034416"/>
       <w:r>
         <w:lastRenderedPageBreak/>
         <w:t xml:space="preserve">Bijlage 1 Aanpak </w:t>
@@ -7813,7 +8310,23 @@
         </w:r>
       </w:fldSimple>
       <w:r>
-        <w:t xml:space="preserve"> Threat Modeling in het Functioneel Ontwerp</w:t>
+        <w:t xml:space="preserve"> </w:t>
+      </w:r>
+      <w:proofErr w:type="spellStart"/>
+      <w:r>
+        <w:t>Threat</w:t>
+      </w:r>
+      <w:proofErr w:type="spellEnd"/>
+      <w:r>
+        <w:t xml:space="preserve"> </w:t>
+      </w:r>
+      <w:proofErr w:type="spellStart"/>
+      <w:r>
+        <w:t>Modeling</w:t>
+      </w:r>
+      <w:proofErr w:type="spellEnd"/>
+      <w:r>
+        <w:t xml:space="preserve"> in het Functioneel Ontwerp</w:t>
       </w:r>
     </w:p>
     <w:p/>
@@ -7821,7 +8334,7 @@
       <w:pPr>
         <w:pStyle w:val="Kop2"/>
       </w:pPr>
-      <w:bookmarkStart w:id="27" w:name="_Toc189823797"/>
+      <w:bookmarkStart w:id="27" w:name="_Toc190034417"/>
       <w:r>
         <w:t>Domein</w:t>
       </w:r>
@@ -7839,11 +8352,16 @@
         <w:br/>
         <w:t xml:space="preserve">In </w:t>
       </w:r>
+      <w:proofErr w:type="spellStart"/>
       <w:r>
         <w:t>u</w:t>
       </w:r>
       <w:r>
-        <w:t>se cases mogen geen nieuwe domein entiteiten of eigenschappen worden gebruikt, alleen wat in het domein model is opgenomen mag gebruikt worden.</w:t>
+        <w:t>se</w:t>
+      </w:r>
+      <w:proofErr w:type="spellEnd"/>
+      <w:r>
+        <w:t xml:space="preserve"> cases mogen geen nieuwe domein entiteiten of eigenschappen worden gebruikt, alleen wat in het domein model is opgenomen mag gebruikt worden.</w:t>
       </w:r>
     </w:p>
     <w:p/>
@@ -7851,15 +8369,44 @@
       <w:pPr>
         <w:pStyle w:val="Kop2"/>
       </w:pPr>
-      <w:bookmarkStart w:id="28" w:name="_Toc189823798"/>
-      <w:r>
-        <w:t>Use case diagram</w:t>
+      <w:bookmarkStart w:id="28" w:name="_Toc190034418"/>
+      <w:proofErr w:type="spellStart"/>
+      <w:r>
+        <w:t>Use</w:t>
+      </w:r>
+      <w:proofErr w:type="spellEnd"/>
+      <w:r>
+        <w:t xml:space="preserve"> case diagram</w:t>
       </w:r>
       <w:bookmarkEnd w:id="28"/>
     </w:p>
     <w:p>
       <w:r>
-        <w:t>Om een functioneel overzicht te bieden van de applicatie is een use case diagram opgenomen. Het zoeken naar de relatie tussen Domein en Use case diagram is een belangrijke stap voor stakeholders en developers.</w:t>
+        <w:t xml:space="preserve">Om een functioneel overzicht te bieden van de applicatie is een </w:t>
+      </w:r>
+      <w:proofErr w:type="spellStart"/>
+      <w:r>
+        <w:t>use</w:t>
+      </w:r>
+      <w:proofErr w:type="spellEnd"/>
+      <w:r>
+        <w:t xml:space="preserve"> case diagram opgenomen. Het zoeken naar de relatie tussen Domein en </w:t>
+      </w:r>
+      <w:proofErr w:type="spellStart"/>
+      <w:r>
+        <w:t>Use</w:t>
+      </w:r>
+      <w:proofErr w:type="spellEnd"/>
+      <w:r>
+        <w:t xml:space="preserve"> case diagram is een belangrijke stap voor stakeholders en </w:t>
+      </w:r>
+      <w:proofErr w:type="spellStart"/>
+      <w:r>
+        <w:t>developers</w:t>
+      </w:r>
+      <w:proofErr w:type="spellEnd"/>
+      <w:r>
+        <w:t>.</w:t>
       </w:r>
     </w:p>
     <w:p/>
@@ -7867,16 +8414,26 @@
       <w:pPr>
         <w:pStyle w:val="Kop2"/>
       </w:pPr>
-      <w:bookmarkStart w:id="29" w:name="_Toc189823799"/>
-      <w:r>
-        <w:t>Use cases</w:t>
+      <w:bookmarkStart w:id="29" w:name="_Toc190034419"/>
+      <w:proofErr w:type="spellStart"/>
+      <w:r>
+        <w:t>Use</w:t>
+      </w:r>
+      <w:proofErr w:type="spellEnd"/>
+      <w:r>
+        <w:t xml:space="preserve"> cases</w:t>
       </w:r>
       <w:bookmarkEnd w:id="29"/>
     </w:p>
     <w:p>
       <w:r>
-        <w:t>De use</w:t>
-      </w:r>
+        <w:t xml:space="preserve">De </w:t>
+      </w:r>
+      <w:proofErr w:type="spellStart"/>
+      <w:r>
+        <w:t>use</w:t>
+      </w:r>
+      <w:proofErr w:type="spellEnd"/>
       <w:r>
         <w:t xml:space="preserve"> cases </w:t>
       </w:r>
@@ -7892,8 +8449,13 @@
           <w:numId w:val="2"/>
         </w:numPr>
       </w:pPr>
-      <w:r>
-        <w:t>Requirements analyse</w:t>
+      <w:proofErr w:type="spellStart"/>
+      <w:r>
+        <w:t>Requirements</w:t>
+      </w:r>
+      <w:proofErr w:type="spellEnd"/>
+      <w:r>
+        <w:t xml:space="preserve"> analyse</w:t>
       </w:r>
     </w:p>
     <w:p>
@@ -7916,8 +8478,13 @@
           <w:numId w:val="2"/>
         </w:numPr>
       </w:pPr>
-      <w:r>
-        <w:t>Use case diagram</w:t>
+      <w:proofErr w:type="spellStart"/>
+      <w:r>
+        <w:t>Use</w:t>
+      </w:r>
+      <w:proofErr w:type="spellEnd"/>
+      <w:r>
+        <w:t xml:space="preserve"> case diagram</w:t>
       </w:r>
     </w:p>
     <w:p>
@@ -7928,8 +8495,13 @@
           <w:numId w:val="2"/>
         </w:numPr>
       </w:pPr>
-      <w:r>
-        <w:t>Use Case beschrijving (optioneel te gebruiken, wel erg bruikbaar!)</w:t>
+      <w:proofErr w:type="spellStart"/>
+      <w:r>
+        <w:t>Use</w:t>
+      </w:r>
+      <w:proofErr w:type="spellEnd"/>
+      <w:r>
+        <w:t xml:space="preserve"> Case beschrijving (optioneel te gebruiken, wel erg bruikbaar!)</w:t>
       </w:r>
     </w:p>
     <w:p>
@@ -7941,40 +8513,98 @@
       <w:pPr>
         <w:pStyle w:val="Kop3"/>
       </w:pPr>
-      <w:bookmarkStart w:id="30" w:name="_Toc189823800"/>
-      <w:r>
-        <w:t>Nieuwe requirements</w:t>
+      <w:bookmarkStart w:id="30" w:name="_Toc190034420"/>
+      <w:r>
+        <w:t xml:space="preserve">Nieuwe </w:t>
+      </w:r>
+      <w:proofErr w:type="spellStart"/>
+      <w:r>
+        <w:t>requirements</w:t>
       </w:r>
       <w:bookmarkEnd w:id="30"/>
+      <w:proofErr w:type="spellEnd"/>
     </w:p>
     <w:p>
       <w:r>
-        <w:t>Bij het uitwerken van use</w:t>
-      </w:r>
+        <w:t xml:space="preserve">Bij het uitwerken van </w:t>
+      </w:r>
+      <w:proofErr w:type="spellStart"/>
+      <w:r>
+        <w:t>use</w:t>
+      </w:r>
+      <w:proofErr w:type="spellEnd"/>
       <w:r>
         <w:t xml:space="preserve"> cases </w:t>
       </w:r>
       <w:r>
-        <w:t xml:space="preserve">is gelet op nieuwe requirements. Deze zijn afgestemd met de stakeholders. Normaal gesproken wordt </w:t>
-      </w:r>
-      <w:r>
-        <w:t xml:space="preserve">bij het vaststellen van een nieuwe requirement </w:t>
-      </w:r>
-      <w:r>
-        <w:t xml:space="preserve">de requirementsanalyse aangepast. Om de ontwikkeling van requirements zichtbaar te maken zijn </w:t>
+        <w:t xml:space="preserve">is gelet op nieuwe </w:t>
+      </w:r>
+      <w:proofErr w:type="spellStart"/>
+      <w:r>
+        <w:t>requirements</w:t>
+      </w:r>
+      <w:proofErr w:type="spellEnd"/>
+      <w:r>
+        <w:t xml:space="preserve">. Deze zijn afgestemd met de stakeholders. Normaal gesproken wordt </w:t>
+      </w:r>
+      <w:r>
+        <w:t xml:space="preserve">bij het vaststellen van een nieuwe </w:t>
+      </w:r>
+      <w:proofErr w:type="spellStart"/>
+      <w:r>
+        <w:t>requirement</w:t>
+      </w:r>
+      <w:proofErr w:type="spellEnd"/>
+      <w:r>
+        <w:t xml:space="preserve"> </w:t>
+      </w:r>
+      <w:r>
+        <w:t xml:space="preserve">de </w:t>
+      </w:r>
+      <w:proofErr w:type="spellStart"/>
+      <w:r>
+        <w:t>requirementsanalyse</w:t>
+      </w:r>
+      <w:proofErr w:type="spellEnd"/>
+      <w:r>
+        <w:t xml:space="preserve"> aangepast. Om de ontwikkeling van </w:t>
+      </w:r>
+      <w:proofErr w:type="spellStart"/>
+      <w:r>
+        <w:t>requirements</w:t>
+      </w:r>
+      <w:proofErr w:type="spellEnd"/>
+      <w:r>
+        <w:t xml:space="preserve"> zichtbaar te maken zijn </w:t>
       </w:r>
       <w:r>
         <w:rPr>
           <w:highlight w:val="yellow"/>
         </w:rPr>
-        <w:t>nieuwe requirements</w:t>
-      </w:r>
+        <w:t xml:space="preserve">nieuwe </w:t>
+      </w:r>
+      <w:proofErr w:type="spellStart"/>
       <w:r>
         <w:rPr>
           <w:highlight w:val="yellow"/>
         </w:rPr>
-        <w:t>/ aan te scherpen requirements</w:t>
-      </w:r>
+        <w:t>requirements</w:t>
+      </w:r>
+      <w:proofErr w:type="spellEnd"/>
+      <w:r>
+        <w:rPr>
+          <w:highlight w:val="yellow"/>
+        </w:rPr>
+        <w:t xml:space="preserve">/ aan te scherpen </w:t>
+      </w:r>
+      <w:proofErr w:type="spellStart"/>
+      <w:r>
+        <w:rPr>
+          <w:highlight w:val="yellow"/>
+        </w:rPr>
+        <w:t>requirements</w:t>
+      </w:r>
+      <w:proofErr w:type="spellEnd"/>
       <w:r>
         <w:rPr>
           <w:highlight w:val="yellow"/>
@@ -7990,7 +8620,7 @@
       <w:pPr>
         <w:pStyle w:val="Kop3"/>
       </w:pPr>
-      <w:bookmarkStart w:id="31" w:name="_Toc189823801"/>
+      <w:bookmarkStart w:id="31" w:name="_Toc190034421"/>
       <w:r>
         <w:t>Principes</w:t>
       </w:r>
@@ -7998,17 +8628,40 @@
     </w:p>
     <w:p>
       <w:r>
-        <w:t>Een requirement kan gelden voor meer dan één use</w:t>
-      </w:r>
+        <w:t xml:space="preserve">Een </w:t>
+      </w:r>
+      <w:proofErr w:type="spellStart"/>
+      <w:r>
+        <w:t>requirement</w:t>
+      </w:r>
+      <w:proofErr w:type="spellEnd"/>
+      <w:r>
+        <w:t xml:space="preserve"> kan gelden voor meer dan één </w:t>
+      </w:r>
+      <w:proofErr w:type="spellStart"/>
+      <w:r>
+        <w:t>use</w:t>
+      </w:r>
+      <w:proofErr w:type="spellEnd"/>
       <w:r>
         <w:t xml:space="preserve"> case</w:t>
       </w:r>
       <w:r>
-        <w:t xml:space="preserve">. Bijvoorbeeld: wanneer een request wordt verstuurd, dan toont de pagina een spinner. Dit is een algemeen acceptatiecriterium dat als een algemeen principe kan worden opgenomen in de </w:t>
-      </w:r>
+        <w:t xml:space="preserve">. Bijvoorbeeld: wanneer een </w:t>
+      </w:r>
+      <w:proofErr w:type="spellStart"/>
+      <w:r>
+        <w:t>request</w:t>
+      </w:r>
+      <w:proofErr w:type="spellEnd"/>
+      <w:r>
+        <w:t xml:space="preserve"> wordt verstuurd, dan toont de pagina een spinner. Dit is een algemeen acceptatiecriterium dat als een algemeen principe kan worden opgenomen in de </w:t>
+      </w:r>
+      <w:proofErr w:type="spellStart"/>
       <w:r>
         <w:t>requirementsanalyse</w:t>
       </w:r>
+      <w:proofErr w:type="spellEnd"/>
       <w:r>
         <w:t>. Hieronder een voorbeeld:</w:t>
       </w:r>
@@ -8140,6 +8793,7 @@
                 <w:szCs w:val="20"/>
               </w:rPr>
             </w:pPr>
+            <w:proofErr w:type="spellStart"/>
             <w:r>
               <w:rPr>
                 <w:sz w:val="20"/>
@@ -8147,6 +8801,7 @@
               </w:rPr>
               <w:t>MoSCoW</w:t>
             </w:r>
+            <w:proofErr w:type="spellEnd"/>
           </w:p>
         </w:tc>
         <w:tc>
@@ -8246,7 +8901,23 @@
                 <w:sz w:val="20"/>
                 <w:szCs w:val="20"/>
               </w:rPr>
-              <w:t>Wanneer een request wordt verstuurd, dan toont de pagina een spinner.</w:t>
+              <w:t xml:space="preserve">Wanneer een </w:t>
+            </w:r>
+            <w:proofErr w:type="spellStart"/>
+            <w:r>
+              <w:rPr>
+                <w:sz w:val="20"/>
+                <w:szCs w:val="20"/>
+              </w:rPr>
+              <w:t>request</w:t>
+            </w:r>
+            <w:proofErr w:type="spellEnd"/>
+            <w:r>
+              <w:rPr>
+                <w:sz w:val="20"/>
+                <w:szCs w:val="20"/>
+              </w:rPr>
+              <w:t xml:space="preserve"> wordt verstuurd, dan toont de pagina een spinner.</w:t>
             </w:r>
           </w:p>
         </w:tc>
@@ -8391,7 +9062,23 @@
                 <w:sz w:val="20"/>
                 <w:szCs w:val="20"/>
               </w:rPr>
-              <w:t>Als gebruiker wil ik de CV van een developer kunnen zien om te oriënteren voordat ik contact leg</w:t>
+              <w:t xml:space="preserve">Als gebruiker wil ik de CV van een </w:t>
+            </w:r>
+            <w:proofErr w:type="spellStart"/>
+            <w:r>
+              <w:rPr>
+                <w:sz w:val="20"/>
+                <w:szCs w:val="20"/>
+              </w:rPr>
+              <w:t>developer</w:t>
+            </w:r>
+            <w:proofErr w:type="spellEnd"/>
+            <w:r>
+              <w:rPr>
+                <w:sz w:val="20"/>
+                <w:szCs w:val="20"/>
+              </w:rPr>
+              <w:t xml:space="preserve"> kunnen zien om te oriënteren voordat ik contact leg</w:t>
             </w:r>
           </w:p>
         </w:tc>
@@ -8612,14 +9299,30 @@
     </w:p>
     <w:p>
       <w:r>
-        <w:t>Een alternatief is om principes op te nemen in een hoofdstuk/bijlage van het Functioneel Ontwerp. Verder, als SCRUM de ontwikkelmethodiek is, kan het controleren van de principes een onderdeel zijn van de beschrijving van het Backlog item en de Definition Of Done.</w:t>
+        <w:t xml:space="preserve">Een alternatief is om principes op te nemen in een hoofdstuk/bijlage van het Functioneel Ontwerp. Verder, als SCRUM de ontwikkelmethodiek is, kan het controleren van de principes een onderdeel zijn van de beschrijving van het </w:t>
+      </w:r>
+      <w:proofErr w:type="spellStart"/>
+      <w:r>
+        <w:t>Backlog</w:t>
+      </w:r>
+      <w:proofErr w:type="spellEnd"/>
+      <w:r>
+        <w:t xml:space="preserve"> item en de Definition Of </w:t>
+      </w:r>
+      <w:proofErr w:type="spellStart"/>
+      <w:r>
+        <w:t>Done</w:t>
+      </w:r>
+      <w:proofErr w:type="spellEnd"/>
+      <w:r>
+        <w:t>.</w:t>
       </w:r>
     </w:p>
     <w:p>
       <w:pPr>
         <w:pStyle w:val="Kop3"/>
       </w:pPr>
-      <w:bookmarkStart w:id="33" w:name="_Toc189823802"/>
+      <w:bookmarkStart w:id="33" w:name="_Toc190034422"/>
       <w:r>
         <w:t>Acceptatiecriteria</w:t>
       </w:r>
@@ -8628,14 +9331,78 @@
     </w:p>
     <w:p>
       <w:r>
-        <w:t>Bij de use case zijn acceptatiecriteria opgenomen, deze zijn overgenomen van de requirementanalyse. Zoals te zien is aan de markeringen zijn nieuwe requirements nodig en aanscherping van bestaande requirements.</w:t>
+        <w:t xml:space="preserve">Bij de </w:t>
+      </w:r>
+      <w:proofErr w:type="spellStart"/>
+      <w:r>
+        <w:t>use</w:t>
+      </w:r>
+      <w:proofErr w:type="spellEnd"/>
+      <w:r>
+        <w:t xml:space="preserve"> case zijn acceptatiecriteria opgenomen, deze zijn overgenomen van de </w:t>
+      </w:r>
+      <w:proofErr w:type="spellStart"/>
+      <w:r>
+        <w:t>requirementanalyse</w:t>
+      </w:r>
+      <w:proofErr w:type="spellEnd"/>
+      <w:r>
+        <w:t xml:space="preserve">. Zoals te zien is aan de markeringen zijn nieuwe </w:t>
+      </w:r>
+      <w:proofErr w:type="spellStart"/>
+      <w:r>
+        <w:t>requirements</w:t>
+      </w:r>
+      <w:proofErr w:type="spellEnd"/>
+      <w:r>
+        <w:t xml:space="preserve"> nodig en aanscherping van bestaande </w:t>
+      </w:r>
+      <w:proofErr w:type="spellStart"/>
+      <w:r>
+        <w:t>requirements</w:t>
+      </w:r>
+      <w:proofErr w:type="spellEnd"/>
+      <w:r>
+        <w:t>.</w:t>
       </w:r>
       <w:r>
         <w:br/>
       </w:r>
       <w:r>
         <w:lastRenderedPageBreak/>
-        <w:t>Vervolgens zijn Evil user stories opgesteld en gekeken of de Security Measurements (SM#) vastgelegd in de requirementsanalyse afdoende waren. De conclusie was: SM1 moet worden aangescherpt!</w:t>
+        <w:t xml:space="preserve">Vervolgens zijn </w:t>
+      </w:r>
+      <w:proofErr w:type="spellStart"/>
+      <w:r>
+        <w:t>Evil</w:t>
+      </w:r>
+      <w:proofErr w:type="spellEnd"/>
+      <w:r>
+        <w:t xml:space="preserve"> user </w:t>
+      </w:r>
+      <w:proofErr w:type="spellStart"/>
+      <w:r>
+        <w:t>stories</w:t>
+      </w:r>
+      <w:proofErr w:type="spellEnd"/>
+      <w:r>
+        <w:t xml:space="preserve"> opgesteld en gekeken of de Security </w:t>
+      </w:r>
+      <w:proofErr w:type="spellStart"/>
+      <w:r>
+        <w:t>Measurements</w:t>
+      </w:r>
+      <w:proofErr w:type="spellEnd"/>
+      <w:r>
+        <w:t xml:space="preserve"> (SM#) vastgelegd in de </w:t>
+      </w:r>
+      <w:proofErr w:type="spellStart"/>
+      <w:r>
+        <w:t>requirementsanalyse</w:t>
+      </w:r>
+      <w:proofErr w:type="spellEnd"/>
+      <w:r>
+        <w:t xml:space="preserve"> afdoende waren. De conclusie was: SM1 moet worden aangescherpt!</w:t>
       </w:r>
     </w:p>
     <w:p/>
@@ -8644,16 +9411,58 @@
         <w:pStyle w:val="Kop3"/>
       </w:pPr>
       <w:bookmarkStart w:id="34" w:name="_Toc175136877"/>
-      <w:bookmarkStart w:id="35" w:name="_Toc189823803"/>
+      <w:bookmarkStart w:id="35" w:name="_Toc190034423"/>
+      <w:proofErr w:type="spellStart"/>
       <w:r>
         <w:t>Wireframes</w:t>
       </w:r>
       <w:bookmarkEnd w:id="34"/>
       <w:bookmarkEnd w:id="35"/>
+      <w:proofErr w:type="spellEnd"/>
     </w:p>
     <w:p>
       <w:r>
-        <w:t>Om een goed beeld te krijgen van de functionele werking van een webpagina kun je niet zonder een wireframe. Aangeraden wordt om Figma te gebruiken. Met deze tool kun je wireframes en componenten maken (bijvoorbeeld een status aan een knop meegeven: hover, disabled).</w:t>
+        <w:t xml:space="preserve">Om een goed beeld te krijgen van de functionele werking van een webpagina kun je niet zonder een </w:t>
+      </w:r>
+      <w:proofErr w:type="spellStart"/>
+      <w:r>
+        <w:t>wireframe</w:t>
+      </w:r>
+      <w:proofErr w:type="spellEnd"/>
+      <w:r>
+        <w:t xml:space="preserve">. Aangeraden wordt om </w:t>
+      </w:r>
+      <w:proofErr w:type="spellStart"/>
+      <w:r>
+        <w:t>Figma</w:t>
+      </w:r>
+      <w:proofErr w:type="spellEnd"/>
+      <w:r>
+        <w:t xml:space="preserve"> te gebruiken. Met deze tool kun je </w:t>
+      </w:r>
+      <w:proofErr w:type="spellStart"/>
+      <w:r>
+        <w:t>wireframes</w:t>
+      </w:r>
+      <w:proofErr w:type="spellEnd"/>
+      <w:r>
+        <w:t xml:space="preserve"> en componenten maken (bijvoorbeeld een status aan een knop meegeven: </w:t>
+      </w:r>
+      <w:proofErr w:type="spellStart"/>
+      <w:r>
+        <w:t>hover</w:t>
+      </w:r>
+      <w:proofErr w:type="spellEnd"/>
+      <w:r>
+        <w:t xml:space="preserve">, </w:t>
+      </w:r>
+      <w:proofErr w:type="spellStart"/>
+      <w:r>
+        <w:t>disabled</w:t>
+      </w:r>
+      <w:proofErr w:type="spellEnd"/>
+      <w:r>
+        <w:t>).</w:t>
       </w:r>
     </w:p>
     <w:p/>
@@ -8662,16 +9471,29 @@
         <w:pStyle w:val="Kop3"/>
       </w:pPr>
       <w:bookmarkStart w:id="36" w:name="_Toc175136878"/>
-      <w:bookmarkStart w:id="37" w:name="_Toc189823804"/>
-      <w:r>
-        <w:t>Controle requirements</w:t>
+      <w:bookmarkStart w:id="37" w:name="_Toc190034424"/>
+      <w:r>
+        <w:t xml:space="preserve">Controle </w:t>
+      </w:r>
+      <w:proofErr w:type="spellStart"/>
+      <w:r>
+        <w:t>requirements</w:t>
       </w:r>
       <w:bookmarkEnd w:id="36"/>
       <w:bookmarkEnd w:id="37"/>
+      <w:proofErr w:type="spellEnd"/>
     </w:p>
     <w:p>
       <w:r>
-        <w:t>Na het uitwerken van het Functioneel Ontwerp is een controle uitgevoerd of het ontwerp overeenkomstig de eisen de in de requirementsanalyse is opgesteld.</w:t>
+        <w:t xml:space="preserve">Na het uitwerken van het Functioneel Ontwerp is een controle uitgevoerd of het ontwerp overeenkomstig de eisen de in de </w:t>
+      </w:r>
+      <w:proofErr w:type="spellStart"/>
+      <w:r>
+        <w:t>requirementsanalyse</w:t>
+      </w:r>
+      <w:proofErr w:type="spellEnd"/>
+      <w:r>
+        <w:t xml:space="preserve"> is opgesteld.</w:t>
       </w:r>
     </w:p>
     <w:sectPr>
@@ -8801,7 +9623,15 @@
         <w:footnoteRef/>
       </w:r>
       <w:r>
-        <w:t xml:space="preserve"> Als de profielpagina de gegevens bevat van jou zelf, dan kun je deze applicatie gaan gebruiken voor een sollicitatie naar een project voor Webdev in de volgende periode.</w:t>
+        <w:t xml:space="preserve"> Als de profielpagina de gegevens bevat van jou zelf, dan kun je deze applicatie gaan gebruiken voor een sollicitatie naar een project voor </w:t>
+      </w:r>
+      <w:proofErr w:type="spellStart"/>
+      <w:r>
+        <w:t>Webdev</w:t>
+      </w:r>
+      <w:proofErr w:type="spellEnd"/>
+      <w:r>
+        <w:t xml:space="preserve"> in de volgende periode.</w:t>
       </w:r>
     </w:p>
   </w:footnote>

</xml_diff>